<commit_message>
Document template has been updated.
</commit_message>
<xml_diff>
--- a/Source/eu.modelwriter.projectmanagement/docs/D1.5.2 User Requirements Document (URD).docx
+++ b/Source/eu.modelwriter.projectmanagement/docs/D1.5.2 User Requirements Document (URD).docx
@@ -159,8 +159,6 @@
       <w:r>
         <w:t xml:space="preserve"> and Review</w:t>
       </w:r>
-      <w:bookmarkStart w:id="0" w:name="_GoBack"/>
-      <w:bookmarkEnd w:id="0"/>
     </w:p>
     <w:p>
       <w:pPr>
@@ -341,17 +339,16 @@
           <w:lang w:val="en-GB"/>
         </w:rPr>
       </w:pPr>
-      <w:bookmarkStart w:id="1" w:name="_Toc397002644"/>
-      <w:bookmarkStart w:id="2" w:name="_Toc397002678"/>
-      <w:bookmarkStart w:id="3" w:name="_Toc397003061"/>
-      <w:bookmarkStart w:id="4" w:name="_Toc397004129"/>
-      <w:bookmarkStart w:id="5" w:name="_Toc397005047"/>
-      <w:bookmarkStart w:id="6" w:name="_Toc417385329"/>
+      <w:bookmarkStart w:id="0" w:name="_Toc397002644"/>
+      <w:bookmarkStart w:id="1" w:name="_Toc397002678"/>
+      <w:bookmarkStart w:id="2" w:name="_Toc397003061"/>
+      <w:bookmarkStart w:id="3" w:name="_Toc397004129"/>
+      <w:bookmarkStart w:id="4" w:name="_Toc397005047"/>
+      <w:bookmarkStart w:id="5" w:name="_Toc417385329"/>
       <w:r>
         <w:rPr>
           <w:lang w:val="en-GB"/>
         </w:rPr>
-        <w:lastRenderedPageBreak/>
         <w:t>D</w:t>
       </w:r>
       <w:r>
@@ -366,18 +363,18 @@
         </w:rPr>
         <w:t xml:space="preserve"> </w:t>
       </w:r>
+      <w:bookmarkEnd w:id="0"/>
       <w:bookmarkEnd w:id="1"/>
       <w:bookmarkEnd w:id="2"/>
       <w:bookmarkEnd w:id="3"/>
       <w:bookmarkEnd w:id="4"/>
-      <w:bookmarkEnd w:id="5"/>
       <w:r>
         <w:rPr>
           <w:lang w:val="en-GB"/>
         </w:rPr>
         <w:t>History</w:t>
       </w:r>
-      <w:bookmarkEnd w:id="6"/>
+      <w:bookmarkEnd w:id="5"/>
     </w:p>
     <w:tbl>
       <w:tblPr>
@@ -765,23 +762,22 @@
           <w:lang w:val="en-GB"/>
         </w:rPr>
       </w:pPr>
-      <w:bookmarkStart w:id="7" w:name="_Toc389043586"/>
-      <w:bookmarkStart w:id="8" w:name="_Toc389569496"/>
-      <w:bookmarkStart w:id="9" w:name="_Toc396999121"/>
-      <w:bookmarkStart w:id="10" w:name="_Toc397002645"/>
-      <w:bookmarkStart w:id="11" w:name="_Toc397002679"/>
-      <w:bookmarkStart w:id="12" w:name="_Toc397003062"/>
-      <w:bookmarkStart w:id="13" w:name="_Toc397004130"/>
-      <w:bookmarkStart w:id="14" w:name="_Toc397005048"/>
+      <w:bookmarkStart w:id="6" w:name="_Toc389043586"/>
+      <w:bookmarkStart w:id="7" w:name="_Toc389569496"/>
+      <w:bookmarkStart w:id="8" w:name="_Toc396999121"/>
+      <w:bookmarkStart w:id="9" w:name="_Toc397002645"/>
+      <w:bookmarkStart w:id="10" w:name="_Toc397002679"/>
+      <w:bookmarkStart w:id="11" w:name="_Toc397003062"/>
+      <w:bookmarkStart w:id="12" w:name="_Toc397004130"/>
+      <w:bookmarkStart w:id="13" w:name="_Toc397005048"/>
       <w:r>
         <w:rPr>
           <w:lang w:val="en-GB"/>
         </w:rPr>
-        <w:lastRenderedPageBreak/>
         <w:t>Table of Contents</w:t>
       </w:r>
+      <w:bookmarkEnd w:id="6"/>
       <w:bookmarkEnd w:id="7"/>
-      <w:bookmarkEnd w:id="8"/>
     </w:p>
     <w:p>
       <w:pPr>
@@ -1386,30 +1382,29 @@
         <w:pStyle w:val="ITEAHeading1"/>
       </w:pPr>
       <w:r>
-        <w:lastRenderedPageBreak/>
         <w:fldChar w:fldCharType="end"/>
       </w:r>
-      <w:bookmarkStart w:id="15" w:name="_Toc417385330"/>
+      <w:bookmarkStart w:id="14" w:name="_Toc417385330"/>
+      <w:bookmarkEnd w:id="8"/>
       <w:bookmarkEnd w:id="9"/>
       <w:bookmarkEnd w:id="10"/>
       <w:bookmarkEnd w:id="11"/>
       <w:bookmarkEnd w:id="12"/>
       <w:bookmarkEnd w:id="13"/>
+      <w:r>
+        <w:t>Introduction</w:t>
+      </w:r>
       <w:bookmarkEnd w:id="14"/>
-      <w:r>
-        <w:t>Introduction</w:t>
-      </w:r>
-      <w:bookmarkEnd w:id="15"/>
     </w:p>
     <w:p>
       <w:pPr>
         <w:pStyle w:val="ITEAHeading2"/>
       </w:pPr>
-      <w:bookmarkStart w:id="16" w:name="_Toc417385331"/>
+      <w:bookmarkStart w:id="15" w:name="_Toc417385331"/>
       <w:r>
         <w:t>Role of the deliverable</w:t>
       </w:r>
-      <w:bookmarkEnd w:id="16"/>
+      <w:bookmarkEnd w:id="15"/>
     </w:p>
     <w:p>
       <w:pPr>
@@ -1556,11 +1551,11 @@
       <w:pPr>
         <w:pStyle w:val="ITEAHeading2"/>
       </w:pPr>
-      <w:bookmarkStart w:id="17" w:name="_Toc417385332"/>
+      <w:bookmarkStart w:id="16" w:name="_Toc417385332"/>
       <w:r>
         <w:t>The List of Use Cases</w:t>
       </w:r>
-      <w:bookmarkEnd w:id="17"/>
+      <w:bookmarkEnd w:id="16"/>
     </w:p>
     <w:tbl>
       <w:tblPr>
@@ -1864,7 +1859,12 @@
               <w:fldChar w:fldCharType="separate"/>
             </w:r>
             <w:r>
-              <w:t>Collaborative production of a proposal for an IPA project</w:t>
+              <w:rPr>
+                <w:b/>
+                <w:bCs/>
+                <w:lang w:val="en-US"/>
+              </w:rPr>
+              <w:t>Error! Reference source not found.</w:t>
             </w:r>
             <w:r>
               <w:fldChar w:fldCharType="end"/>
@@ -1924,7 +1924,12 @@
               <w:fldChar w:fldCharType="separate"/>
             </w:r>
             <w:r>
-              <w:t>Production of a proposal in response to an IPA Invitation To Tender</w:t>
+              <w:rPr>
+                <w:b/>
+                <w:bCs/>
+                <w:lang w:val="en-US"/>
+              </w:rPr>
+              <w:t>Error! Reference source not found.</w:t>
             </w:r>
             <w:r>
               <w:fldChar w:fldCharType="end"/>
@@ -1974,11 +1979,33 @@
                 <w:lang w:eastAsia="en-US"/>
               </w:rPr>
             </w:pPr>
+            <w:proofErr w:type="spellStart"/>
             <w:r>
               <w:rPr>
                 <w:lang w:eastAsia="en-US"/>
               </w:rPr>
-              <w:t>ReqIF/Clafer’s (Feature Modeling) documentation</w:t>
+              <w:t>ReqIF</w:t>
+            </w:r>
+            <w:proofErr w:type="spellEnd"/>
+            <w:r>
+              <w:rPr>
+                <w:lang w:eastAsia="en-US"/>
+              </w:rPr>
+              <w:t>/</w:t>
+            </w:r>
+            <w:proofErr w:type="spellStart"/>
+            <w:r>
+              <w:rPr>
+                <w:lang w:eastAsia="en-US"/>
+              </w:rPr>
+              <w:t>Clafer’s</w:t>
+            </w:r>
+            <w:proofErr w:type="spellEnd"/>
+            <w:r>
+              <w:rPr>
+                <w:lang w:eastAsia="en-US"/>
+              </w:rPr>
+              <w:t xml:space="preserve"> (Feature Modeling) documentation</w:t>
             </w:r>
           </w:p>
         </w:tc>
@@ -2199,9 +2226,8 @@
       <w:pPr>
         <w:pStyle w:val="ITEAHeading2"/>
       </w:pPr>
-      <w:bookmarkStart w:id="18" w:name="_Toc417385333"/>
-      <w:r>
-        <w:lastRenderedPageBreak/>
+      <w:bookmarkStart w:id="17" w:name="_Toc417385333"/>
+      <w:r>
         <w:t>Conventions</w:t>
       </w:r>
     </w:p>
@@ -2212,7 +2238,7 @@
       <w:r>
         <w:t xml:space="preserve">The requirements are prefixed by “REQ-UR-xxx”, and are written in a roman typeface, where “REQ” stands for “Requirement”, “UR” indicates “User Requirements” and “xxx” is the positive integer identifier of the requirement. You can add this id (xxx) which is unique entire ‘requirements’ repository, at the end of </w:t>
       </w:r>
-      <w:hyperlink r:id="rId11" w:history="1">
+      <w:hyperlink r:id="rId10" w:history="1">
         <w:r>
           <w:rPr>
             <w:rStyle w:val="Hyperlink"/>
@@ -2234,7 +2260,7 @@
       <w:r>
         <w:t>Structure of the document</w:t>
       </w:r>
-      <w:bookmarkEnd w:id="18"/>
+      <w:bookmarkEnd w:id="17"/>
     </w:p>
     <w:p>
       <w:pPr>
@@ -2267,11 +2293,11 @@
       <w:pPr>
         <w:pStyle w:val="ITEAHeading2"/>
       </w:pPr>
-      <w:bookmarkStart w:id="19" w:name="_Toc417385334"/>
+      <w:bookmarkStart w:id="18" w:name="_Toc417385334"/>
       <w:r>
         <w:t>Terms, abbreviations and definitions</w:t>
       </w:r>
-      <w:bookmarkEnd w:id="19"/>
+      <w:bookmarkEnd w:id="18"/>
     </w:p>
     <w:tbl>
       <w:tblPr>
@@ -2530,12 +2556,14 @@
                 <w:color w:val="000000"/>
               </w:rPr>
             </w:pPr>
+            <w:proofErr w:type="spellStart"/>
             <w:r>
               <w:rPr>
                 <w:color w:val="000000"/>
               </w:rPr>
               <w:t>ReqIF</w:t>
             </w:r>
+            <w:proofErr w:type="spellEnd"/>
           </w:p>
         </w:tc>
         <w:tc>
@@ -2698,204 +2726,162 @@
       <w:pPr>
         <w:pStyle w:val="ITEAHeading1"/>
       </w:pPr>
-      <w:bookmarkStart w:id="20" w:name="_Toc417385335"/>
-      <w:r>
-        <w:lastRenderedPageBreak/>
+      <w:bookmarkStart w:id="19" w:name="_Toc417385335"/>
+      <w:r>
         <w:t>User Requirements</w:t>
       </w:r>
-      <w:bookmarkEnd w:id="20"/>
+      <w:bookmarkEnd w:id="19"/>
     </w:p>
     <w:p>
       <w:pPr>
         <w:pStyle w:val="ITEAHeading2"/>
-        <w:rPr>
-          <w:lang w:eastAsia="en-US"/>
-        </w:rPr>
-      </w:pPr>
-      <w:bookmarkStart w:id="21" w:name="_Toc417385336"/>
-      <w:r>
-        <w:rPr>
-          <w:lang w:eastAsia="en-US"/>
-        </w:rPr>
-        <w:t>REQ-</w:t>
-      </w:r>
-      <w:r>
-        <w:rPr>
-          <w:lang w:eastAsia="en-US"/>
-        </w:rPr>
-        <w:t>UR</w:t>
-      </w:r>
-      <w:r>
-        <w:rPr>
-          <w:lang w:eastAsia="en-US"/>
-        </w:rPr>
-        <w:t>-</w:t>
-      </w:r>
-      <w:r>
-        <w:rPr>
-          <w:lang w:eastAsia="en-US"/>
-        </w:rPr>
-        <w:t>42</w:t>
-      </w:r>
-      <w:bookmarkEnd w:id="21"/>
+      </w:pPr>
+      <w:r>
+        <w:t>REQ-UR-53 [Mandatory]</w:t>
+      </w:r>
     </w:p>
     <w:p>
       <w:pPr>
         <w:pStyle w:val="ITEABodyText"/>
-        <w:rPr>
-          <w:lang w:eastAsia="en-US"/>
-        </w:rPr>
-      </w:pPr>
-      <w:r>
-        <w:rPr>
-          <w:lang w:eastAsia="en-US"/>
-        </w:rPr>
-        <w:t>ModelWriter should support at least one Document Markup Language and one Lightweight Markup Language</w:t>
+        <w:jc w:val="left"/>
+      </w:pPr>
+      <w:r>
+        <w:t>ModelWriter as a Next Generation Requirements Engineering Tool: ModelWriter should be equipped with Requirements Engineering features.</w:t>
+      </w:r>
+      <w:r>
+        <w:br/>
       </w:r>
     </w:p>
     <w:p>
       <w:pPr>
         <w:pStyle w:val="ITEABodyText"/>
+        <w:jc w:val="left"/>
+      </w:pPr>
+      <w:r>
         <w:rPr>
-          <w:lang w:eastAsia="en-US"/>
+          <w:b/>
         </w:rPr>
-      </w:pPr>
+        <w:t xml:space="preserve">Use Cases: </w:t>
+      </w:r>
+      <w:r>
+        <w:t xml:space="preserve">UC-BE-01 Requirements IT, UC-TR-03 Generation and management of feature models, UC-TR-04 Requirements Engineering with </w:t>
+      </w:r>
+      <w:proofErr w:type="spellStart"/>
+      <w:r>
+        <w:t>SysML</w:t>
+      </w:r>
+      <w:proofErr w:type="spellEnd"/>
+      <w:r>
+        <w:t xml:space="preserve"> Designer</w:t>
+      </w:r>
     </w:p>
     <w:p>
       <w:pPr>
         <w:pStyle w:val="ITEABodyText"/>
-        <w:rPr>
-          <w:lang w:eastAsia="en-US"/>
-        </w:rPr>
-      </w:pPr>
-      <w:r>
+        <w:jc w:val="left"/>
         <w:rPr>
           <w:b/>
-          <w:lang w:eastAsia="en-US"/>
         </w:rPr>
-        <w:t>Use Cases:</w:t>
-      </w:r>
+      </w:pPr>
       <w:r>
         <w:rPr>
-          <w:lang w:eastAsia="en-US"/>
+          <w:b/>
         </w:rPr>
-        <w:t xml:space="preserve"> UC-TR-03, UC-TR-04, UC-TR-05</w:t>
+        <w:t>Description:</w:t>
+      </w:r>
+      <w:r>
+        <w:rPr>
+          <w:b/>
+        </w:rPr>
+        <w:t xml:space="preserve"> </w:t>
       </w:r>
     </w:p>
     <w:p>
       <w:pPr>
         <w:pStyle w:val="ITEABodyText"/>
-        <w:rPr>
-          <w:lang w:eastAsia="en-US"/>
-        </w:rPr>
-      </w:pPr>
-      <w:r>
+        <w:jc w:val="left"/>
         <w:rPr>
           <w:b/>
-          <w:lang w:eastAsia="en-US"/>
         </w:rPr>
-        <w:t>URI:</w:t>
-      </w:r>
+      </w:pPr>
       <w:r>
         <w:rPr>
-          <w:lang w:eastAsia="en-US"/>
+          <w:rFonts w:ascii="Helvetica" w:hAnsi="Helvetica" w:cs="Helvetica"/>
+          <w:color w:val="333333"/>
+          <w:sz w:val="21"/>
+          <w:szCs w:val="21"/>
+          <w:shd w:val="clear" w:color="auto" w:fill="FFFFFF"/>
         </w:rPr>
-        <w:t xml:space="preserve"> </w:t>
-      </w:r>
-      <w:hyperlink r:id="rId12" w:history="1">
-        <w:r>
-          <w:rPr>
-            <w:rStyle w:val="Hyperlink"/>
-            <w:lang w:eastAsia="en-US"/>
-          </w:rPr>
-          <w:t>https://github.com/ModelWriter/Requirements/issues/42</w:t>
-        </w:r>
-      </w:hyperlink>
-      <w:r>
-        <w:rPr>
-          <w:lang w:eastAsia="en-US"/>
-        </w:rPr>
-        <w:t xml:space="preserve"> </w:t>
+        <w:t>Model means concepts, individuals and relations in knowledge base.</w:t>
       </w:r>
     </w:p>
     <w:p>
       <w:pPr>
         <w:pStyle w:val="ITEABodyText"/>
+        <w:jc w:val="left"/>
+      </w:pPr>
+      <w:r>
         <w:rPr>
           <w:b/>
-          <w:lang w:eastAsia="en-US"/>
         </w:rPr>
+        <w:t xml:space="preserve">URI: </w:t>
+      </w:r>
+      <w:r>
+        <w:rPr>
+          <w:color w:val="00A651"/>
+          <w:u w:val="single"/>
+        </w:rPr>
+        <w:t>https://github.com/ModelWriter/Requirements/issues/53</w:t>
+      </w:r>
+    </w:p>
+    <w:p>
+      <w:pPr>
+        <w:pStyle w:val="ITEABodyText"/>
+        <w:jc w:val="left"/>
       </w:pPr>
       <w:r>
         <w:rPr>
           <w:b/>
-          <w:lang w:eastAsia="en-US"/>
         </w:rPr>
-        <w:t xml:space="preserve">Status: </w:t>
+        <w:t xml:space="preserve">Created: </w:t>
+      </w:r>
+      <w:r>
+        <w:t>17.05.2015</w:t>
       </w:r>
     </w:p>
     <w:p>
       <w:pPr>
         <w:pStyle w:val="ITEABodyText"/>
-        <w:rPr>
-          <w:lang w:eastAsia="en-US"/>
-        </w:rPr>
+        <w:jc w:val="left"/>
       </w:pPr>
       <w:r>
         <w:rPr>
           <w:b/>
-          <w:lang w:eastAsia="en-US"/>
         </w:rPr>
-        <w:t>Created</w:t>
-      </w:r>
-      <w:r>
-        <w:rPr>
-          <w:lang w:eastAsia="en-US"/>
-        </w:rPr>
-        <w:t>: 07.04.2015</w:t>
-      </w:r>
+        <w:t xml:space="preserve">Created By: </w:t>
+      </w:r>
+      <w:proofErr w:type="spellStart"/>
+      <w:r>
+        <w:t>ferhaterata</w:t>
+      </w:r>
+      <w:proofErr w:type="spellEnd"/>
     </w:p>
     <w:p>
       <w:pPr>
         <w:pStyle w:val="ITEABodyText"/>
-        <w:rPr>
-          <w:lang w:eastAsia="en-US"/>
-        </w:rPr>
+        <w:jc w:val="left"/>
       </w:pPr>
       <w:r>
         <w:rPr>
           <w:b/>
-          <w:lang w:eastAsia="en-US"/>
         </w:rPr>
-        <w:t>Created by</w:t>
-      </w:r>
-      <w:r>
-        <w:rPr>
-          <w:lang w:eastAsia="en-US"/>
-        </w:rPr>
-        <w:t>: Ferhat Erata</w:t>
-      </w:r>
-    </w:p>
-    <w:p>
-      <w:pPr>
-        <w:pStyle w:val="ITEABodyText"/>
-        <w:rPr>
-          <w:lang w:eastAsia="en-US"/>
-        </w:rPr>
-      </w:pPr>
-      <w:r>
-        <w:rPr>
-          <w:b/>
-          <w:lang w:eastAsia="en-US"/>
-        </w:rPr>
-        <w:t>Assignee</w:t>
-      </w:r>
-      <w:r>
-        <w:rPr>
-          <w:lang w:eastAsia="en-US"/>
-        </w:rPr>
-        <w:t>: Ferhat Erata</w:t>
-      </w:r>
+        <w:t xml:space="preserve">Assignee: </w:t>
+      </w:r>
+      <w:proofErr w:type="spellStart"/>
+      <w:r>
+        <w:t>ferhaterata</w:t>
+      </w:r>
+      <w:proofErr w:type="spellEnd"/>
     </w:p>
     <w:p>
       <w:pPr>
@@ -2914,12 +2900,11 @@
         </w:numPr>
         <w:ind w:left="454" w:hanging="454"/>
       </w:pPr>
-      <w:bookmarkStart w:id="22" w:name="_Toc417385337"/>
-      <w:r>
-        <w:lastRenderedPageBreak/>
+      <w:bookmarkStart w:id="20" w:name="_Toc417385337"/>
+      <w:r>
         <w:t>References</w:t>
       </w:r>
-      <w:bookmarkEnd w:id="22"/>
+      <w:bookmarkEnd w:id="20"/>
     </w:p>
     <w:p>
       <w:pPr>
@@ -2947,12 +2932,11 @@
           <w:numId w:val="0"/>
         </w:numPr>
       </w:pPr>
-      <w:bookmarkStart w:id="23" w:name="_Toc417385338"/>
-      <w:r>
-        <w:lastRenderedPageBreak/>
+      <w:bookmarkStart w:id="21" w:name="_Toc417385338"/>
+      <w:r>
         <w:t>Appendixes</w:t>
       </w:r>
-      <w:bookmarkEnd w:id="23"/>
+      <w:bookmarkEnd w:id="21"/>
     </w:p>
     <w:p>
       <w:pPr>
@@ -2965,7 +2949,7 @@
           <w:lang w:eastAsia="en-US"/>
         </w:rPr>
       </w:pPr>
-      <w:bookmarkStart w:id="24" w:name="_Toc417385339"/>
+      <w:bookmarkStart w:id="22" w:name="_Toc417385339"/>
       <w:r>
         <w:rPr>
           <w:lang w:eastAsia="en-US"/>
@@ -2984,7 +2968,7 @@
         </w:rPr>
         <w:t>D1.4.2 Corpus for Turkish Use Cases (Public)</w:t>
       </w:r>
-      <w:bookmarkEnd w:id="24"/>
+      <w:bookmarkEnd w:id="22"/>
     </w:p>
     <w:p>
       <w:pPr>
@@ -2997,7 +2981,7 @@
           <w:lang w:eastAsia="en-US"/>
         </w:rPr>
       </w:pPr>
-      <w:bookmarkStart w:id="25" w:name="_Toc417385340"/>
+      <w:bookmarkStart w:id="23" w:name="_Toc417385340"/>
       <w:r>
         <w:rPr>
           <w:lang w:eastAsia="en-US"/>
@@ -3010,7 +2994,7 @@
         </w:rPr>
         <w:t>D1.4.3 Corpus for Turkish Use Cases (Private)</w:t>
       </w:r>
-      <w:bookmarkEnd w:id="25"/>
+      <w:bookmarkEnd w:id="23"/>
     </w:p>
     <w:p>
       <w:pPr>
@@ -3041,10 +3025,10 @@
       </w:pPr>
     </w:p>
     <w:sectPr>
-      <w:headerReference w:type="default" r:id="rId13"/>
-      <w:footerReference w:type="default" r:id="rId14"/>
-      <w:headerReference w:type="first" r:id="rId15"/>
-      <w:footerReference w:type="first" r:id="rId16"/>
+      <w:headerReference w:type="default" r:id="rId11"/>
+      <w:footerReference w:type="default" r:id="rId12"/>
+      <w:headerReference w:type="first" r:id="rId13"/>
+      <w:footerReference w:type="first" r:id="rId14"/>
       <w:pgSz w:w="11906" w:h="16838"/>
       <w:pgMar w:top="2371" w:right="1418" w:bottom="851" w:left="1418" w:header="567" w:footer="0" w:gutter="0"/>
       <w:cols w:space="708"/>
@@ -3680,7 +3664,7 @@
 
 <file path=word/numbering.xml><?xml version="1.0" encoding="utf-8"?>
 <w:numbering xmlns:wpc="http://schemas.microsoft.com/office/word/2010/wordprocessingCanvas" xmlns:mc="http://schemas.openxmlformats.org/markup-compatibility/2006" xmlns:o="urn:schemas-microsoft-com:office:office" xmlns:r="http://schemas.openxmlformats.org/officeDocument/2006/relationships" xmlns:m="http://schemas.openxmlformats.org/officeDocument/2006/math" xmlns:v="urn:schemas-microsoft-com:vml" xmlns:wp14="http://schemas.microsoft.com/office/word/2010/wordprocessingDrawing" xmlns:wp="http://schemas.openxmlformats.org/drawingml/2006/wordprocessingDrawing" xmlns:w10="urn:schemas-microsoft-com:office:word" xmlns:w="http://schemas.openxmlformats.org/wordprocessingml/2006/main" xmlns:w14="http://schemas.microsoft.com/office/word/2010/wordml" xmlns:w15="http://schemas.microsoft.com/office/word/2012/wordml" xmlns:wpg="http://schemas.microsoft.com/office/word/2010/wordprocessingGroup" xmlns:wpi="http://schemas.microsoft.com/office/word/2010/wordprocessingInk" xmlns:wne="http://schemas.microsoft.com/office/word/2006/wordml" xmlns:wps="http://schemas.microsoft.com/office/word/2010/wordprocessingShape" mc:Ignorable="w14 w15 wp14">
-  <w:abstractNum w:abstractNumId="0">
+  <w:abstractNum w:abstractNumId="0" w15:restartNumberingAfterBreak="0">
     <w:nsid w:val="00526C20"/>
     <w:multiLevelType w:val="hybridMultilevel"/>
     <w:tmpl w:val="9858F57C"/>
@@ -3793,7 +3777,7 @@
       </w:rPr>
     </w:lvl>
   </w:abstractNum>
-  <w:abstractNum w:abstractNumId="1">
+  <w:abstractNum w:abstractNumId="1" w15:restartNumberingAfterBreak="0">
     <w:nsid w:val="0406077D"/>
     <w:multiLevelType w:val="multilevel"/>
     <w:tmpl w:val="A8903EAA"/>
@@ -3907,7 +3891,7 @@
       </w:rPr>
     </w:lvl>
   </w:abstractNum>
-  <w:abstractNum w:abstractNumId="2">
+  <w:abstractNum w:abstractNumId="2" w15:restartNumberingAfterBreak="0">
     <w:nsid w:val="072F4FC7"/>
     <w:multiLevelType w:val="hybridMultilevel"/>
     <w:tmpl w:val="ABE8618A"/>
@@ -4031,7 +4015,7 @@
       </w:rPr>
     </w:lvl>
   </w:abstractNum>
-  <w:abstractNum w:abstractNumId="3">
+  <w:abstractNum w:abstractNumId="3" w15:restartNumberingAfterBreak="0">
     <w:nsid w:val="083211A9"/>
     <w:multiLevelType w:val="hybridMultilevel"/>
     <w:tmpl w:val="E31C55B2"/>
@@ -4145,7 +4129,7 @@
       </w:rPr>
     </w:lvl>
   </w:abstractNum>
-  <w:abstractNum w:abstractNumId="4">
+  <w:abstractNum w:abstractNumId="4" w15:restartNumberingAfterBreak="0">
     <w:nsid w:val="0B253934"/>
     <w:multiLevelType w:val="hybridMultilevel"/>
     <w:tmpl w:val="7CB0FA14"/>
@@ -4269,7 +4253,7 @@
       </w:rPr>
     </w:lvl>
   </w:abstractNum>
-  <w:abstractNum w:abstractNumId="5">
+  <w:abstractNum w:abstractNumId="5" w15:restartNumberingAfterBreak="0">
     <w:nsid w:val="0B3654A8"/>
     <w:multiLevelType w:val="hybridMultilevel"/>
     <w:tmpl w:val="E3F6E326"/>
@@ -4382,7 +4366,7 @@
       </w:rPr>
     </w:lvl>
   </w:abstractNum>
-  <w:abstractNum w:abstractNumId="6">
+  <w:abstractNum w:abstractNumId="6" w15:restartNumberingAfterBreak="0">
     <w:nsid w:val="0DD67F38"/>
     <w:multiLevelType w:val="hybridMultilevel"/>
     <w:tmpl w:val="4888EC4C"/>
@@ -4472,7 +4456,7 @@
       </w:pPr>
     </w:lvl>
   </w:abstractNum>
-  <w:abstractNum w:abstractNumId="7">
+  <w:abstractNum w:abstractNumId="7" w15:restartNumberingAfterBreak="0">
     <w:nsid w:val="0E156178"/>
     <w:multiLevelType w:val="hybridMultilevel"/>
     <w:tmpl w:val="079E77D8"/>
@@ -4585,7 +4569,7 @@
       </w:rPr>
     </w:lvl>
   </w:abstractNum>
-  <w:abstractNum w:abstractNumId="8">
+  <w:abstractNum w:abstractNumId="8" w15:restartNumberingAfterBreak="0">
     <w:nsid w:val="0EF4627C"/>
     <w:multiLevelType w:val="hybridMultilevel"/>
     <w:tmpl w:val="F8D498DA"/>
@@ -4698,7 +4682,7 @@
       </w:rPr>
     </w:lvl>
   </w:abstractNum>
-  <w:abstractNum w:abstractNumId="9">
+  <w:abstractNum w:abstractNumId="9" w15:restartNumberingAfterBreak="0">
     <w:nsid w:val="0EF74041"/>
     <w:multiLevelType w:val="hybridMultilevel"/>
     <w:tmpl w:val="05F622BE"/>
@@ -4788,7 +4772,7 @@
       </w:pPr>
     </w:lvl>
   </w:abstractNum>
-  <w:abstractNum w:abstractNumId="10">
+  <w:abstractNum w:abstractNumId="10" w15:restartNumberingAfterBreak="0">
     <w:nsid w:val="0FB67674"/>
     <w:multiLevelType w:val="hybridMultilevel"/>
     <w:tmpl w:val="2A101396"/>
@@ -4901,7 +4885,7 @@
       </w:rPr>
     </w:lvl>
   </w:abstractNum>
-  <w:abstractNum w:abstractNumId="11">
+  <w:abstractNum w:abstractNumId="11" w15:restartNumberingAfterBreak="0">
     <w:nsid w:val="1120223D"/>
     <w:multiLevelType w:val="hybridMultilevel"/>
     <w:tmpl w:val="83A24F70"/>
@@ -5014,7 +4998,7 @@
       </w:rPr>
     </w:lvl>
   </w:abstractNum>
-  <w:abstractNum w:abstractNumId="12">
+  <w:abstractNum w:abstractNumId="12" w15:restartNumberingAfterBreak="0">
     <w:nsid w:val="132073BD"/>
     <w:multiLevelType w:val="hybridMultilevel"/>
     <w:tmpl w:val="D2046912"/>
@@ -5100,7 +5084,7 @@
       </w:pPr>
     </w:lvl>
   </w:abstractNum>
-  <w:abstractNum w:abstractNumId="13">
+  <w:abstractNum w:abstractNumId="13" w15:restartNumberingAfterBreak="0">
     <w:nsid w:val="13CB04F0"/>
     <w:multiLevelType w:val="hybridMultilevel"/>
     <w:tmpl w:val="0D28021E"/>
@@ -5213,7 +5197,7 @@
       </w:rPr>
     </w:lvl>
   </w:abstractNum>
-  <w:abstractNum w:abstractNumId="14">
+  <w:abstractNum w:abstractNumId="14" w15:restartNumberingAfterBreak="0">
     <w:nsid w:val="17ED16B2"/>
     <w:multiLevelType w:val="hybridMultilevel"/>
     <w:tmpl w:val="CDA61972"/>
@@ -5326,7 +5310,7 @@
       </w:rPr>
     </w:lvl>
   </w:abstractNum>
-  <w:abstractNum w:abstractNumId="15">
+  <w:abstractNum w:abstractNumId="15" w15:restartNumberingAfterBreak="0">
     <w:nsid w:val="193706F0"/>
     <w:multiLevelType w:val="hybridMultilevel"/>
     <w:tmpl w:val="F6745DBC"/>
@@ -5439,7 +5423,7 @@
       </w:rPr>
     </w:lvl>
   </w:abstractNum>
-  <w:abstractNum w:abstractNumId="16">
+  <w:abstractNum w:abstractNumId="16" w15:restartNumberingAfterBreak="0">
     <w:nsid w:val="1A626A38"/>
     <w:multiLevelType w:val="hybridMultilevel"/>
     <w:tmpl w:val="0B065744"/>
@@ -5525,7 +5509,7 @@
       </w:pPr>
     </w:lvl>
   </w:abstractNum>
-  <w:abstractNum w:abstractNumId="17">
+  <w:abstractNum w:abstractNumId="17" w15:restartNumberingAfterBreak="0">
     <w:nsid w:val="1B2F1F3F"/>
     <w:multiLevelType w:val="hybridMultilevel"/>
     <w:tmpl w:val="E736A676"/>
@@ -5638,7 +5622,7 @@
       </w:rPr>
     </w:lvl>
   </w:abstractNum>
-  <w:abstractNum w:abstractNumId="18">
+  <w:abstractNum w:abstractNumId="18" w15:restartNumberingAfterBreak="0">
     <w:nsid w:val="1C4B23EF"/>
     <w:multiLevelType w:val="hybridMultilevel"/>
     <w:tmpl w:val="836C2D64"/>
@@ -5751,7 +5735,7 @@
       </w:rPr>
     </w:lvl>
   </w:abstractNum>
-  <w:abstractNum w:abstractNumId="19">
+  <w:abstractNum w:abstractNumId="19" w15:restartNumberingAfterBreak="0">
     <w:nsid w:val="1FBD4E46"/>
     <w:multiLevelType w:val="hybridMultilevel"/>
     <w:tmpl w:val="387AE76A"/>
@@ -5864,7 +5848,7 @@
       </w:rPr>
     </w:lvl>
   </w:abstractNum>
-  <w:abstractNum w:abstractNumId="20">
+  <w:abstractNum w:abstractNumId="20" w15:restartNumberingAfterBreak="0">
     <w:nsid w:val="201500F8"/>
     <w:multiLevelType w:val="hybridMultilevel"/>
     <w:tmpl w:val="C9EE5E86"/>
@@ -5983,7 +5967,7 @@
       </w:rPr>
     </w:lvl>
   </w:abstractNum>
-  <w:abstractNum w:abstractNumId="21">
+  <w:abstractNum w:abstractNumId="21" w15:restartNumberingAfterBreak="0">
     <w:nsid w:val="203D7FDD"/>
     <w:multiLevelType w:val="hybridMultilevel"/>
     <w:tmpl w:val="10365AFE"/>
@@ -6097,7 +6081,7 @@
       </w:rPr>
     </w:lvl>
   </w:abstractNum>
-  <w:abstractNum w:abstractNumId="22">
+  <w:abstractNum w:abstractNumId="22" w15:restartNumberingAfterBreak="0">
     <w:nsid w:val="228B5774"/>
     <w:multiLevelType w:val="hybridMultilevel"/>
     <w:tmpl w:val="D65AD7D8"/>
@@ -6187,7 +6171,7 @@
       </w:pPr>
     </w:lvl>
   </w:abstractNum>
-  <w:abstractNum w:abstractNumId="23">
+  <w:abstractNum w:abstractNumId="23" w15:restartNumberingAfterBreak="0">
     <w:nsid w:val="23633BF2"/>
     <w:multiLevelType w:val="hybridMultilevel"/>
     <w:tmpl w:val="F92218D8"/>
@@ -6300,7 +6284,7 @@
       </w:rPr>
     </w:lvl>
   </w:abstractNum>
-  <w:abstractNum w:abstractNumId="24">
+  <w:abstractNum w:abstractNumId="24" w15:restartNumberingAfterBreak="0">
     <w:nsid w:val="24592CA2"/>
     <w:multiLevelType w:val="hybridMultilevel"/>
     <w:tmpl w:val="7222E0D0"/>
@@ -6413,7 +6397,7 @@
       </w:rPr>
     </w:lvl>
   </w:abstractNum>
-  <w:abstractNum w:abstractNumId="25">
+  <w:abstractNum w:abstractNumId="25" w15:restartNumberingAfterBreak="0">
     <w:nsid w:val="24E92E0E"/>
     <w:multiLevelType w:val="hybridMultilevel"/>
     <w:tmpl w:val="EB1EA686"/>
@@ -6526,7 +6510,7 @@
       </w:rPr>
     </w:lvl>
   </w:abstractNum>
-  <w:abstractNum w:abstractNumId="26">
+  <w:abstractNum w:abstractNumId="26" w15:restartNumberingAfterBreak="0">
     <w:nsid w:val="24FC170A"/>
     <w:multiLevelType w:val="hybridMultilevel"/>
     <w:tmpl w:val="14E2A46C"/>
@@ -6639,7 +6623,7 @@
       </w:rPr>
     </w:lvl>
   </w:abstractNum>
-  <w:abstractNum w:abstractNumId="27">
+  <w:abstractNum w:abstractNumId="27" w15:restartNumberingAfterBreak="0">
     <w:nsid w:val="2ACC7F69"/>
     <w:multiLevelType w:val="hybridMultilevel"/>
     <w:tmpl w:val="6C1013C6"/>
@@ -6752,7 +6736,7 @@
       </w:rPr>
     </w:lvl>
   </w:abstractNum>
-  <w:abstractNum w:abstractNumId="28">
+  <w:abstractNum w:abstractNumId="28" w15:restartNumberingAfterBreak="0">
     <w:nsid w:val="2ADA1C2E"/>
     <w:multiLevelType w:val="hybridMultilevel"/>
     <w:tmpl w:val="76AE947A"/>
@@ -6865,7 +6849,7 @@
       </w:rPr>
     </w:lvl>
   </w:abstractNum>
-  <w:abstractNum w:abstractNumId="29">
+  <w:abstractNum w:abstractNumId="29" w15:restartNumberingAfterBreak="0">
     <w:nsid w:val="2B9A0150"/>
     <w:multiLevelType w:val="hybridMultilevel"/>
     <w:tmpl w:val="1A523570"/>
@@ -6978,7 +6962,7 @@
       </w:rPr>
     </w:lvl>
   </w:abstractNum>
-  <w:abstractNum w:abstractNumId="30">
+  <w:abstractNum w:abstractNumId="30" w15:restartNumberingAfterBreak="0">
     <w:nsid w:val="2BA46D80"/>
     <w:multiLevelType w:val="hybridMultilevel"/>
     <w:tmpl w:val="3878AFCE"/>
@@ -7091,7 +7075,7 @@
       </w:rPr>
     </w:lvl>
   </w:abstractNum>
-  <w:abstractNum w:abstractNumId="31">
+  <w:abstractNum w:abstractNumId="31" w15:restartNumberingAfterBreak="0">
     <w:nsid w:val="2D5844D8"/>
     <w:multiLevelType w:val="hybridMultilevel"/>
     <w:tmpl w:val="E7E25922"/>
@@ -7204,7 +7188,7 @@
       </w:rPr>
     </w:lvl>
   </w:abstractNum>
-  <w:abstractNum w:abstractNumId="32">
+  <w:abstractNum w:abstractNumId="32" w15:restartNumberingAfterBreak="0">
     <w:nsid w:val="2ED13D36"/>
     <w:multiLevelType w:val="hybridMultilevel"/>
     <w:tmpl w:val="052A61E4"/>
@@ -7317,7 +7301,7 @@
       </w:rPr>
     </w:lvl>
   </w:abstractNum>
-  <w:abstractNum w:abstractNumId="33">
+  <w:abstractNum w:abstractNumId="33" w15:restartNumberingAfterBreak="0">
     <w:nsid w:val="2FCF57EE"/>
     <w:multiLevelType w:val="hybridMultilevel"/>
     <w:tmpl w:val="02166688"/>
@@ -7430,7 +7414,7 @@
       </w:rPr>
     </w:lvl>
   </w:abstractNum>
-  <w:abstractNum w:abstractNumId="34">
+  <w:abstractNum w:abstractNumId="34" w15:restartNumberingAfterBreak="0">
     <w:nsid w:val="30920E19"/>
     <w:multiLevelType w:val="hybridMultilevel"/>
     <w:tmpl w:val="0420A8CE"/>
@@ -7543,7 +7527,7 @@
       </w:rPr>
     </w:lvl>
   </w:abstractNum>
-  <w:abstractNum w:abstractNumId="35">
+  <w:abstractNum w:abstractNumId="35" w15:restartNumberingAfterBreak="0">
     <w:nsid w:val="32203001"/>
     <w:multiLevelType w:val="hybridMultilevel"/>
     <w:tmpl w:val="1BCE24D4"/>
@@ -7657,7 +7641,7 @@
       </w:rPr>
     </w:lvl>
   </w:abstractNum>
-  <w:abstractNum w:abstractNumId="36">
+  <w:abstractNum w:abstractNumId="36" w15:restartNumberingAfterBreak="0">
     <w:nsid w:val="326D4358"/>
     <w:multiLevelType w:val="multilevel"/>
     <w:tmpl w:val="0409001F"/>
@@ -7743,7 +7727,7 @@
       </w:pPr>
     </w:lvl>
   </w:abstractNum>
-  <w:abstractNum w:abstractNumId="37">
+  <w:abstractNum w:abstractNumId="37" w15:restartNumberingAfterBreak="0">
     <w:nsid w:val="32791948"/>
     <w:multiLevelType w:val="hybridMultilevel"/>
     <w:tmpl w:val="2D9C342A"/>
@@ -7856,7 +7840,7 @@
       </w:rPr>
     </w:lvl>
   </w:abstractNum>
-  <w:abstractNum w:abstractNumId="38">
+  <w:abstractNum w:abstractNumId="38" w15:restartNumberingAfterBreak="0">
     <w:nsid w:val="33113FDB"/>
     <w:multiLevelType w:val="hybridMultilevel"/>
     <w:tmpl w:val="DA7A2C28"/>
@@ -7969,7 +7953,7 @@
       </w:rPr>
     </w:lvl>
   </w:abstractNum>
-  <w:abstractNum w:abstractNumId="39">
+  <w:abstractNum w:abstractNumId="39" w15:restartNumberingAfterBreak="0">
     <w:nsid w:val="34CA723F"/>
     <w:multiLevelType w:val="hybridMultilevel"/>
     <w:tmpl w:val="9CFAD44E"/>
@@ -8056,7 +8040,7 @@
       </w:pPr>
     </w:lvl>
   </w:abstractNum>
-  <w:abstractNum w:abstractNumId="40">
+  <w:abstractNum w:abstractNumId="40" w15:restartNumberingAfterBreak="0">
     <w:nsid w:val="36FA664B"/>
     <w:multiLevelType w:val="hybridMultilevel"/>
     <w:tmpl w:val="4E94FF82"/>
@@ -8171,7 +8155,7 @@
       </w:rPr>
     </w:lvl>
   </w:abstractNum>
-  <w:abstractNum w:abstractNumId="41">
+  <w:abstractNum w:abstractNumId="41" w15:restartNumberingAfterBreak="0">
     <w:nsid w:val="3ABE3F63"/>
     <w:multiLevelType w:val="hybridMultilevel"/>
     <w:tmpl w:val="DE445EBE"/>
@@ -8257,7 +8241,7 @@
       </w:pPr>
     </w:lvl>
   </w:abstractNum>
-  <w:abstractNum w:abstractNumId="42">
+  <w:abstractNum w:abstractNumId="42" w15:restartNumberingAfterBreak="0">
     <w:nsid w:val="3C0F4154"/>
     <w:multiLevelType w:val="hybridMultilevel"/>
     <w:tmpl w:val="63F2945C"/>
@@ -8370,7 +8354,7 @@
       </w:rPr>
     </w:lvl>
   </w:abstractNum>
-  <w:abstractNum w:abstractNumId="43">
+  <w:abstractNum w:abstractNumId="43" w15:restartNumberingAfterBreak="0">
     <w:nsid w:val="3D5223C4"/>
     <w:multiLevelType w:val="hybridMultilevel"/>
     <w:tmpl w:val="8A5691A4"/>
@@ -8470,7 +8454,7 @@
       </w:pPr>
     </w:lvl>
   </w:abstractNum>
-  <w:abstractNum w:abstractNumId="44">
+  <w:abstractNum w:abstractNumId="44" w15:restartNumberingAfterBreak="0">
     <w:nsid w:val="3EAC7DFB"/>
     <w:multiLevelType w:val="hybridMultilevel"/>
     <w:tmpl w:val="CC58FA4A"/>
@@ -8583,7 +8567,7 @@
       </w:rPr>
     </w:lvl>
   </w:abstractNum>
-  <w:abstractNum w:abstractNumId="45">
+  <w:abstractNum w:abstractNumId="45" w15:restartNumberingAfterBreak="0">
     <w:nsid w:val="3F001AA4"/>
     <w:multiLevelType w:val="hybridMultilevel"/>
     <w:tmpl w:val="A8903EAA"/>
@@ -8697,7 +8681,7 @@
       </w:rPr>
     </w:lvl>
   </w:abstractNum>
-  <w:abstractNum w:abstractNumId="46">
+  <w:abstractNum w:abstractNumId="46" w15:restartNumberingAfterBreak="0">
     <w:nsid w:val="3F1A0430"/>
     <w:multiLevelType w:val="multilevel"/>
     <w:tmpl w:val="6E4CFADE"/>
@@ -8814,7 +8798,7 @@
       </w:rPr>
     </w:lvl>
   </w:abstractNum>
-  <w:abstractNum w:abstractNumId="47">
+  <w:abstractNum w:abstractNumId="47" w15:restartNumberingAfterBreak="0">
     <w:nsid w:val="3F2773CA"/>
     <w:multiLevelType w:val="hybridMultilevel"/>
     <w:tmpl w:val="BBF41F2C"/>
@@ -8927,7 +8911,7 @@
       </w:rPr>
     </w:lvl>
   </w:abstractNum>
-  <w:abstractNum w:abstractNumId="48">
+  <w:abstractNum w:abstractNumId="48" w15:restartNumberingAfterBreak="0">
     <w:nsid w:val="4107718E"/>
     <w:multiLevelType w:val="hybridMultilevel"/>
     <w:tmpl w:val="1B98DFEC"/>
@@ -9040,13 +9024,13 @@
       </w:rPr>
     </w:lvl>
   </w:abstractNum>
-  <w:abstractNum w:abstractNumId="49">
+  <w:abstractNum w:abstractNumId="49" w15:restartNumberingAfterBreak="0">
     <w:nsid w:val="41DD0FC5"/>
     <w:multiLevelType w:val="multilevel"/>
     <w:tmpl w:val="75F2655A"/>
     <w:numStyleLink w:val="ITEAReferenceItem"/>
   </w:abstractNum>
-  <w:abstractNum w:abstractNumId="50">
+  <w:abstractNum w:abstractNumId="50" w15:restartNumberingAfterBreak="0">
     <w:nsid w:val="427A0BC6"/>
     <w:multiLevelType w:val="hybridMultilevel"/>
     <w:tmpl w:val="C79AE56C"/>
@@ -9159,7 +9143,7 @@
       </w:rPr>
     </w:lvl>
   </w:abstractNum>
-  <w:abstractNum w:abstractNumId="51">
+  <w:abstractNum w:abstractNumId="51" w15:restartNumberingAfterBreak="0">
     <w:nsid w:val="456D1F79"/>
     <w:multiLevelType w:val="multilevel"/>
     <w:tmpl w:val="0413001D"/>
@@ -9252,7 +9236,7 @@
       </w:pPr>
     </w:lvl>
   </w:abstractNum>
-  <w:abstractNum w:abstractNumId="52">
+  <w:abstractNum w:abstractNumId="52" w15:restartNumberingAfterBreak="0">
     <w:nsid w:val="45947C64"/>
     <w:multiLevelType w:val="hybridMultilevel"/>
     <w:tmpl w:val="97F4F82C"/>
@@ -9365,7 +9349,7 @@
       </w:rPr>
     </w:lvl>
   </w:abstractNum>
-  <w:abstractNum w:abstractNumId="53">
+  <w:abstractNum w:abstractNumId="53" w15:restartNumberingAfterBreak="0">
     <w:nsid w:val="45F33B43"/>
     <w:multiLevelType w:val="hybridMultilevel"/>
     <w:tmpl w:val="48E2986A"/>
@@ -9479,7 +9463,7 @@
       </w:rPr>
     </w:lvl>
   </w:abstractNum>
-  <w:abstractNum w:abstractNumId="54">
+  <w:abstractNum w:abstractNumId="54" w15:restartNumberingAfterBreak="0">
     <w:nsid w:val="47FA774A"/>
     <w:multiLevelType w:val="hybridMultilevel"/>
     <w:tmpl w:val="0956836C"/>
@@ -9593,7 +9577,7 @@
       </w:rPr>
     </w:lvl>
   </w:abstractNum>
-  <w:abstractNum w:abstractNumId="55">
+  <w:abstractNum w:abstractNumId="55" w15:restartNumberingAfterBreak="0">
     <w:nsid w:val="486643F3"/>
     <w:multiLevelType w:val="hybridMultilevel"/>
     <w:tmpl w:val="C5C6E778"/>
@@ -9708,7 +9692,7 @@
       </w:rPr>
     </w:lvl>
   </w:abstractNum>
-  <w:abstractNum w:abstractNumId="56">
+  <w:abstractNum w:abstractNumId="56" w15:restartNumberingAfterBreak="0">
     <w:nsid w:val="487E4E13"/>
     <w:multiLevelType w:val="hybridMultilevel"/>
     <w:tmpl w:val="C3F8A544"/>
@@ -9821,7 +9805,7 @@
       </w:rPr>
     </w:lvl>
   </w:abstractNum>
-  <w:abstractNum w:abstractNumId="57">
+  <w:abstractNum w:abstractNumId="57" w15:restartNumberingAfterBreak="0">
     <w:nsid w:val="48E119AC"/>
     <w:multiLevelType w:val="hybridMultilevel"/>
     <w:tmpl w:val="589481CE"/>
@@ -9934,7 +9918,7 @@
       </w:rPr>
     </w:lvl>
   </w:abstractNum>
-  <w:abstractNum w:abstractNumId="58">
+  <w:abstractNum w:abstractNumId="58" w15:restartNumberingAfterBreak="0">
     <w:nsid w:val="4A0576B0"/>
     <w:multiLevelType w:val="hybridMultilevel"/>
     <w:tmpl w:val="060AF052"/>
@@ -10047,7 +10031,7 @@
       </w:rPr>
     </w:lvl>
   </w:abstractNum>
-  <w:abstractNum w:abstractNumId="59">
+  <w:abstractNum w:abstractNumId="59" w15:restartNumberingAfterBreak="0">
     <w:nsid w:val="4B4F60D4"/>
     <w:multiLevelType w:val="singleLevel"/>
     <w:tmpl w:val="9CC26BEC"/>
@@ -10066,7 +10050,7 @@
       </w:rPr>
     </w:lvl>
   </w:abstractNum>
-  <w:abstractNum w:abstractNumId="60">
+  <w:abstractNum w:abstractNumId="60" w15:restartNumberingAfterBreak="0">
     <w:nsid w:val="4C5760E5"/>
     <w:multiLevelType w:val="hybridMultilevel"/>
     <w:tmpl w:val="EAEAA88E"/>
@@ -10179,7 +10163,7 @@
       </w:rPr>
     </w:lvl>
   </w:abstractNum>
-  <w:abstractNum w:abstractNumId="61">
+  <w:abstractNum w:abstractNumId="61" w15:restartNumberingAfterBreak="0">
     <w:nsid w:val="4E6C56FE"/>
     <w:multiLevelType w:val="hybridMultilevel"/>
     <w:tmpl w:val="0FB85522"/>
@@ -10297,7 +10281,7 @@
       </w:rPr>
     </w:lvl>
   </w:abstractNum>
-  <w:abstractNum w:abstractNumId="62">
+  <w:abstractNum w:abstractNumId="62" w15:restartNumberingAfterBreak="0">
     <w:nsid w:val="4E7C338F"/>
     <w:multiLevelType w:val="hybridMultilevel"/>
     <w:tmpl w:val="6CA20EC6"/>
@@ -10410,7 +10394,7 @@
       </w:rPr>
     </w:lvl>
   </w:abstractNum>
-  <w:abstractNum w:abstractNumId="63">
+  <w:abstractNum w:abstractNumId="63" w15:restartNumberingAfterBreak="0">
     <w:nsid w:val="4FC57F96"/>
     <w:multiLevelType w:val="hybridMultilevel"/>
     <w:tmpl w:val="E0D27528"/>
@@ -10523,7 +10507,7 @@
       </w:rPr>
     </w:lvl>
   </w:abstractNum>
-  <w:abstractNum w:abstractNumId="64">
+  <w:abstractNum w:abstractNumId="64" w15:restartNumberingAfterBreak="0">
     <w:nsid w:val="5002201F"/>
     <w:multiLevelType w:val="hybridMultilevel"/>
     <w:tmpl w:val="4F4C64F8"/>
@@ -10636,7 +10620,7 @@
       </w:rPr>
     </w:lvl>
   </w:abstractNum>
-  <w:abstractNum w:abstractNumId="65">
+  <w:abstractNum w:abstractNumId="65" w15:restartNumberingAfterBreak="0">
     <w:nsid w:val="51D64FAE"/>
     <w:multiLevelType w:val="hybridMultilevel"/>
     <w:tmpl w:val="FABEEA0C"/>
@@ -10749,7 +10733,7 @@
       </w:rPr>
     </w:lvl>
   </w:abstractNum>
-  <w:abstractNum w:abstractNumId="66">
+  <w:abstractNum w:abstractNumId="66" w15:restartNumberingAfterBreak="0">
     <w:nsid w:val="52210533"/>
     <w:multiLevelType w:val="hybridMultilevel"/>
     <w:tmpl w:val="68588830"/>
@@ -10862,7 +10846,7 @@
       </w:rPr>
     </w:lvl>
   </w:abstractNum>
-  <w:abstractNum w:abstractNumId="67">
+  <w:abstractNum w:abstractNumId="67" w15:restartNumberingAfterBreak="0">
     <w:nsid w:val="52D460A6"/>
     <w:multiLevelType w:val="hybridMultilevel"/>
     <w:tmpl w:val="F3A0ECFA"/>
@@ -10975,7 +10959,7 @@
       </w:rPr>
     </w:lvl>
   </w:abstractNum>
-  <w:abstractNum w:abstractNumId="68">
+  <w:abstractNum w:abstractNumId="68" w15:restartNumberingAfterBreak="0">
     <w:nsid w:val="53913AA0"/>
     <w:multiLevelType w:val="hybridMultilevel"/>
     <w:tmpl w:val="93F4618C"/>
@@ -11088,7 +11072,7 @@
       </w:rPr>
     </w:lvl>
   </w:abstractNum>
-  <w:abstractNum w:abstractNumId="69">
+  <w:abstractNum w:abstractNumId="69" w15:restartNumberingAfterBreak="0">
     <w:nsid w:val="54AC0AE9"/>
     <w:multiLevelType w:val="hybridMultilevel"/>
     <w:tmpl w:val="9998D516"/>
@@ -11201,7 +11185,7 @@
       </w:rPr>
     </w:lvl>
   </w:abstractNum>
-  <w:abstractNum w:abstractNumId="70">
+  <w:abstractNum w:abstractNumId="70" w15:restartNumberingAfterBreak="0">
     <w:nsid w:val="54C24CCF"/>
     <w:multiLevelType w:val="hybridMultilevel"/>
     <w:tmpl w:val="C27C8FBA"/>
@@ -11315,7 +11299,7 @@
       </w:rPr>
     </w:lvl>
   </w:abstractNum>
-  <w:abstractNum w:abstractNumId="71">
+  <w:abstractNum w:abstractNumId="71" w15:restartNumberingAfterBreak="0">
     <w:nsid w:val="56D57AC3"/>
     <w:multiLevelType w:val="hybridMultilevel"/>
     <w:tmpl w:val="A99662FA"/>
@@ -11439,7 +11423,7 @@
       </w:rPr>
     </w:lvl>
   </w:abstractNum>
-  <w:abstractNum w:abstractNumId="72">
+  <w:abstractNum w:abstractNumId="72" w15:restartNumberingAfterBreak="0">
     <w:nsid w:val="57215B3A"/>
     <w:multiLevelType w:val="multilevel"/>
     <w:tmpl w:val="02469128"/>
@@ -11611,7 +11595,7 @@
       </w:rPr>
     </w:lvl>
   </w:abstractNum>
-  <w:abstractNum w:abstractNumId="73">
+  <w:abstractNum w:abstractNumId="73" w15:restartNumberingAfterBreak="0">
     <w:nsid w:val="5A245162"/>
     <w:multiLevelType w:val="hybridMultilevel"/>
     <w:tmpl w:val="D3588D7A"/>
@@ -11724,7 +11708,7 @@
       </w:rPr>
     </w:lvl>
   </w:abstractNum>
-  <w:abstractNum w:abstractNumId="74">
+  <w:abstractNum w:abstractNumId="74" w15:restartNumberingAfterBreak="0">
     <w:nsid w:val="5C712AB1"/>
     <w:multiLevelType w:val="hybridMultilevel"/>
     <w:tmpl w:val="C7D49046"/>
@@ -11837,7 +11821,7 @@
       </w:rPr>
     </w:lvl>
   </w:abstractNum>
-  <w:abstractNum w:abstractNumId="75">
+  <w:abstractNum w:abstractNumId="75" w15:restartNumberingAfterBreak="0">
     <w:nsid w:val="5D0731F8"/>
     <w:multiLevelType w:val="hybridMultilevel"/>
     <w:tmpl w:val="6262B60A"/>
@@ -11950,7 +11934,7 @@
       </w:rPr>
     </w:lvl>
   </w:abstractNum>
-  <w:abstractNum w:abstractNumId="76">
+  <w:abstractNum w:abstractNumId="76" w15:restartNumberingAfterBreak="0">
     <w:nsid w:val="610A1761"/>
     <w:multiLevelType w:val="hybridMultilevel"/>
     <w:tmpl w:val="3C6EA5B4"/>
@@ -12063,7 +12047,7 @@
       </w:rPr>
     </w:lvl>
   </w:abstractNum>
-  <w:abstractNum w:abstractNumId="77">
+  <w:abstractNum w:abstractNumId="77" w15:restartNumberingAfterBreak="0">
     <w:nsid w:val="61D153FD"/>
     <w:multiLevelType w:val="hybridMultilevel"/>
     <w:tmpl w:val="C4604738"/>
@@ -12176,7 +12160,7 @@
       </w:rPr>
     </w:lvl>
   </w:abstractNum>
-  <w:abstractNum w:abstractNumId="78">
+  <w:abstractNum w:abstractNumId="78" w15:restartNumberingAfterBreak="0">
     <w:nsid w:val="620A5B18"/>
     <w:multiLevelType w:val="hybridMultilevel"/>
     <w:tmpl w:val="FD36A6A0"/>
@@ -12289,7 +12273,7 @@
       </w:rPr>
     </w:lvl>
   </w:abstractNum>
-  <w:abstractNum w:abstractNumId="79">
+  <w:abstractNum w:abstractNumId="79" w15:restartNumberingAfterBreak="0">
     <w:nsid w:val="63F5052D"/>
     <w:multiLevelType w:val="hybridMultilevel"/>
     <w:tmpl w:val="5E264FC4"/>
@@ -12402,7 +12386,7 @@
       </w:rPr>
     </w:lvl>
   </w:abstractNum>
-  <w:abstractNum w:abstractNumId="80">
+  <w:abstractNum w:abstractNumId="80" w15:restartNumberingAfterBreak="0">
     <w:nsid w:val="64EC7C40"/>
     <w:multiLevelType w:val="hybridMultilevel"/>
     <w:tmpl w:val="ACBE8678"/>
@@ -12515,7 +12499,7 @@
       </w:rPr>
     </w:lvl>
   </w:abstractNum>
-  <w:abstractNum w:abstractNumId="81">
+  <w:abstractNum w:abstractNumId="81" w15:restartNumberingAfterBreak="0">
     <w:nsid w:val="65204C07"/>
     <w:multiLevelType w:val="hybridMultilevel"/>
     <w:tmpl w:val="F91EA77A"/>
@@ -12628,7 +12612,7 @@
       </w:rPr>
     </w:lvl>
   </w:abstractNum>
-  <w:abstractNum w:abstractNumId="82">
+  <w:abstractNum w:abstractNumId="82" w15:restartNumberingAfterBreak="0">
     <w:nsid w:val="656053F9"/>
     <w:multiLevelType w:val="multilevel"/>
     <w:tmpl w:val="581453B0"/>
@@ -12706,7 +12690,7 @@
       </w:rPr>
     </w:lvl>
   </w:abstractNum>
-  <w:abstractNum w:abstractNumId="83">
+  <w:abstractNum w:abstractNumId="83" w15:restartNumberingAfterBreak="0">
     <w:nsid w:val="6706127F"/>
     <w:multiLevelType w:val="hybridMultilevel"/>
     <w:tmpl w:val="96E8AA52"/>
@@ -12819,7 +12803,7 @@
       </w:rPr>
     </w:lvl>
   </w:abstractNum>
-  <w:abstractNum w:abstractNumId="84">
+  <w:abstractNum w:abstractNumId="84" w15:restartNumberingAfterBreak="0">
     <w:nsid w:val="67962142"/>
     <w:multiLevelType w:val="hybridMultilevel"/>
     <w:tmpl w:val="16343686"/>
@@ -12932,7 +12916,7 @@
       </w:rPr>
     </w:lvl>
   </w:abstractNum>
-  <w:abstractNum w:abstractNumId="85">
+  <w:abstractNum w:abstractNumId="85" w15:restartNumberingAfterBreak="0">
     <w:nsid w:val="68363C17"/>
     <w:multiLevelType w:val="hybridMultilevel"/>
     <w:tmpl w:val="5BE0358A"/>
@@ -13046,7 +13030,7 @@
       </w:rPr>
     </w:lvl>
   </w:abstractNum>
-  <w:abstractNum w:abstractNumId="86">
+  <w:abstractNum w:abstractNumId="86" w15:restartNumberingAfterBreak="0">
     <w:nsid w:val="68DF0247"/>
     <w:multiLevelType w:val="hybridMultilevel"/>
     <w:tmpl w:val="14044086"/>
@@ -13159,7 +13143,7 @@
       </w:rPr>
     </w:lvl>
   </w:abstractNum>
-  <w:abstractNum w:abstractNumId="87">
+  <w:abstractNum w:abstractNumId="87" w15:restartNumberingAfterBreak="0">
     <w:nsid w:val="69095D3D"/>
     <w:multiLevelType w:val="hybridMultilevel"/>
     <w:tmpl w:val="7E760B64"/>
@@ -13272,7 +13256,7 @@
       </w:rPr>
     </w:lvl>
   </w:abstractNum>
-  <w:abstractNum w:abstractNumId="88">
+  <w:abstractNum w:abstractNumId="88" w15:restartNumberingAfterBreak="0">
     <w:nsid w:val="69EA1001"/>
     <w:multiLevelType w:val="multilevel"/>
     <w:tmpl w:val="A8903EAA"/>
@@ -13387,7 +13371,7 @@
       </w:rPr>
     </w:lvl>
   </w:abstractNum>
-  <w:abstractNum w:abstractNumId="89">
+  <w:abstractNum w:abstractNumId="89" w15:restartNumberingAfterBreak="0">
     <w:nsid w:val="6A010356"/>
     <w:multiLevelType w:val="hybridMultilevel"/>
     <w:tmpl w:val="68BA4944"/>
@@ -13500,7 +13484,7 @@
       </w:rPr>
     </w:lvl>
   </w:abstractNum>
-  <w:abstractNum w:abstractNumId="90">
+  <w:abstractNum w:abstractNumId="90" w15:restartNumberingAfterBreak="0">
     <w:nsid w:val="6B4A4BA1"/>
     <w:multiLevelType w:val="hybridMultilevel"/>
     <w:tmpl w:val="6D5866CA"/>
@@ -13613,7 +13597,7 @@
       </w:rPr>
     </w:lvl>
   </w:abstractNum>
-  <w:abstractNum w:abstractNumId="91">
+  <w:abstractNum w:abstractNumId="91" w15:restartNumberingAfterBreak="0">
     <w:nsid w:val="6C1243D7"/>
     <w:multiLevelType w:val="hybridMultilevel"/>
     <w:tmpl w:val="98568470"/>
@@ -13726,7 +13710,7 @@
       </w:rPr>
     </w:lvl>
   </w:abstractNum>
-  <w:abstractNum w:abstractNumId="92">
+  <w:abstractNum w:abstractNumId="92" w15:restartNumberingAfterBreak="0">
     <w:nsid w:val="6C263FB5"/>
     <w:multiLevelType w:val="hybridMultilevel"/>
     <w:tmpl w:val="6D167716"/>
@@ -13839,7 +13823,7 @@
       </w:rPr>
     </w:lvl>
   </w:abstractNum>
-  <w:abstractNum w:abstractNumId="93">
+  <w:abstractNum w:abstractNumId="93" w15:restartNumberingAfterBreak="0">
     <w:nsid w:val="6D430578"/>
     <w:multiLevelType w:val="hybridMultilevel"/>
     <w:tmpl w:val="EBF84F9A"/>
@@ -13952,7 +13936,7 @@
       </w:rPr>
     </w:lvl>
   </w:abstractNum>
-  <w:abstractNum w:abstractNumId="94">
+  <w:abstractNum w:abstractNumId="94" w15:restartNumberingAfterBreak="0">
     <w:nsid w:val="6D76110E"/>
     <w:multiLevelType w:val="hybridMultilevel"/>
     <w:tmpl w:val="F27AD59C"/>
@@ -14065,7 +14049,7 @@
       </w:rPr>
     </w:lvl>
   </w:abstractNum>
-  <w:abstractNum w:abstractNumId="95">
+  <w:abstractNum w:abstractNumId="95" w15:restartNumberingAfterBreak="0">
     <w:nsid w:val="6DA521B2"/>
     <w:multiLevelType w:val="multilevel"/>
     <w:tmpl w:val="F482C6B6"/>
@@ -14179,7 +14163,7 @@
       </w:rPr>
     </w:lvl>
   </w:abstractNum>
-  <w:abstractNum w:abstractNumId="96">
+  <w:abstractNum w:abstractNumId="96" w15:restartNumberingAfterBreak="0">
     <w:nsid w:val="6DF0601E"/>
     <w:multiLevelType w:val="hybridMultilevel"/>
     <w:tmpl w:val="6E924148"/>
@@ -14292,7 +14276,7 @@
       </w:rPr>
     </w:lvl>
   </w:abstractNum>
-  <w:abstractNum w:abstractNumId="97">
+  <w:abstractNum w:abstractNumId="97" w15:restartNumberingAfterBreak="0">
     <w:nsid w:val="6EBC01EC"/>
     <w:multiLevelType w:val="hybridMultilevel"/>
     <w:tmpl w:val="CF543FBA"/>
@@ -14405,7 +14389,7 @@
       </w:rPr>
     </w:lvl>
   </w:abstractNum>
-  <w:abstractNum w:abstractNumId="98">
+  <w:abstractNum w:abstractNumId="98" w15:restartNumberingAfterBreak="0">
     <w:nsid w:val="6EFC7FAE"/>
     <w:multiLevelType w:val="hybridMultilevel"/>
     <w:tmpl w:val="7D102ACE"/>
@@ -14492,7 +14476,7 @@
       </w:pPr>
     </w:lvl>
   </w:abstractNum>
-  <w:abstractNum w:abstractNumId="99">
+  <w:abstractNum w:abstractNumId="99" w15:restartNumberingAfterBreak="0">
     <w:nsid w:val="70844938"/>
     <w:multiLevelType w:val="multilevel"/>
     <w:tmpl w:val="75F2655A"/>
@@ -14606,7 +14590,7 @@
       </w:rPr>
     </w:lvl>
   </w:abstractNum>
-  <w:abstractNum w:abstractNumId="100">
+  <w:abstractNum w:abstractNumId="100" w15:restartNumberingAfterBreak="0">
     <w:nsid w:val="70AF4A31"/>
     <w:multiLevelType w:val="hybridMultilevel"/>
     <w:tmpl w:val="1FCE67B8"/>
@@ -14719,7 +14703,7 @@
       </w:rPr>
     </w:lvl>
   </w:abstractNum>
-  <w:abstractNum w:abstractNumId="101">
+  <w:abstractNum w:abstractNumId="101" w15:restartNumberingAfterBreak="0">
     <w:nsid w:val="73711502"/>
     <w:multiLevelType w:val="hybridMultilevel"/>
     <w:tmpl w:val="C6B6E472"/>
@@ -14833,7 +14817,7 @@
       </w:rPr>
     </w:lvl>
   </w:abstractNum>
-  <w:abstractNum w:abstractNumId="102">
+  <w:abstractNum w:abstractNumId="102" w15:restartNumberingAfterBreak="0">
     <w:nsid w:val="73BA6C62"/>
     <w:multiLevelType w:val="hybridMultilevel"/>
     <w:tmpl w:val="51720DA2"/>
@@ -14946,7 +14930,7 @@
       </w:rPr>
     </w:lvl>
   </w:abstractNum>
-  <w:abstractNum w:abstractNumId="103">
+  <w:abstractNum w:abstractNumId="103" w15:restartNumberingAfterBreak="0">
     <w:nsid w:val="74F66444"/>
     <w:multiLevelType w:val="multilevel"/>
     <w:tmpl w:val="AB542B54"/>
@@ -15024,7 +15008,7 @@
       </w:rPr>
     </w:lvl>
   </w:abstractNum>
-  <w:abstractNum w:abstractNumId="104">
+  <w:abstractNum w:abstractNumId="104" w15:restartNumberingAfterBreak="0">
     <w:nsid w:val="75AE730E"/>
     <w:multiLevelType w:val="hybridMultilevel"/>
     <w:tmpl w:val="5C768D98"/>
@@ -15137,7 +15121,7 @@
       </w:rPr>
     </w:lvl>
   </w:abstractNum>
-  <w:abstractNum w:abstractNumId="105">
+  <w:abstractNum w:abstractNumId="105" w15:restartNumberingAfterBreak="0">
     <w:nsid w:val="75E3569B"/>
     <w:multiLevelType w:val="hybridMultilevel"/>
     <w:tmpl w:val="1D94FEC2"/>
@@ -15250,7 +15234,7 @@
       </w:rPr>
     </w:lvl>
   </w:abstractNum>
-  <w:abstractNum w:abstractNumId="106">
+  <w:abstractNum w:abstractNumId="106" w15:restartNumberingAfterBreak="0">
     <w:nsid w:val="75FA4697"/>
     <w:multiLevelType w:val="hybridMultilevel"/>
     <w:tmpl w:val="3D149C3C"/>
@@ -15363,7 +15347,7 @@
       </w:rPr>
     </w:lvl>
   </w:abstractNum>
-  <w:abstractNum w:abstractNumId="107">
+  <w:abstractNum w:abstractNumId="107" w15:restartNumberingAfterBreak="0">
     <w:nsid w:val="7928368C"/>
     <w:multiLevelType w:val="hybridMultilevel"/>
     <w:tmpl w:val="D4C8A620"/>
@@ -15476,7 +15460,7 @@
       </w:rPr>
     </w:lvl>
   </w:abstractNum>
-  <w:abstractNum w:abstractNumId="108">
+  <w:abstractNum w:abstractNumId="108" w15:restartNumberingAfterBreak="0">
     <w:nsid w:val="79894EEE"/>
     <w:multiLevelType w:val="hybridMultilevel"/>
     <w:tmpl w:val="94DC5E36"/>
@@ -15589,7 +15573,7 @@
       </w:rPr>
     </w:lvl>
   </w:abstractNum>
-  <w:abstractNum w:abstractNumId="109">
+  <w:abstractNum w:abstractNumId="109" w15:restartNumberingAfterBreak="0">
     <w:nsid w:val="7B52594C"/>
     <w:multiLevelType w:val="hybridMultilevel"/>
     <w:tmpl w:val="A6C452B4"/>
@@ -15702,7 +15686,7 @@
       </w:rPr>
     </w:lvl>
   </w:abstractNum>
-  <w:abstractNum w:abstractNumId="110">
+  <w:abstractNum w:abstractNumId="110" w15:restartNumberingAfterBreak="0">
     <w:nsid w:val="7C3302D5"/>
     <w:multiLevelType w:val="hybridMultilevel"/>
     <w:tmpl w:val="BD2A84BC"/>
@@ -15815,7 +15799,7 @@
       </w:rPr>
     </w:lvl>
   </w:abstractNum>
-  <w:abstractNum w:abstractNumId="111">
+  <w:abstractNum w:abstractNumId="111" w15:restartNumberingAfterBreak="0">
     <w:nsid w:val="7C494CB3"/>
     <w:multiLevelType w:val="hybridMultilevel"/>
     <w:tmpl w:val="54FEFBA4"/>
@@ -15928,7 +15912,7 @@
       </w:rPr>
     </w:lvl>
   </w:abstractNum>
-  <w:abstractNum w:abstractNumId="112">
+  <w:abstractNum w:abstractNumId="112" w15:restartNumberingAfterBreak="0">
     <w:nsid w:val="7D352D06"/>
     <w:multiLevelType w:val="hybridMultilevel"/>
     <w:tmpl w:val="0C2EAA0C"/>
@@ -16041,7 +16025,7 @@
       </w:rPr>
     </w:lvl>
   </w:abstractNum>
-  <w:abstractNum w:abstractNumId="113">
+  <w:abstractNum w:abstractNumId="113" w15:restartNumberingAfterBreak="0">
     <w:nsid w:val="7D3B0C9A"/>
     <w:multiLevelType w:val="hybridMultilevel"/>
     <w:tmpl w:val="BD96952E"/>
@@ -20943,6 +20927,15 @@
 </file>
 
 <file path=customXml/item1.xml><?xml version="1.0" encoding="utf-8"?>
+<?mso-contentType ?>
+<FormTemplates xmlns="http://schemas.microsoft.com/sharepoint/v3/contenttype/forms">
+  <Display>DocumentLibraryForm</Display>
+  <Edit>DocumentLibraryForm</Edit>
+  <New>DocumentLibraryForm</New>
+</FormTemplates>
+</file>
+
+<file path=customXml/item2.xml><?xml version="1.0" encoding="utf-8"?>
 <ct:contentTypeSchema xmlns:ct="http://schemas.microsoft.com/office/2006/metadata/contentType" xmlns:ma="http://schemas.microsoft.com/office/2006/metadata/properties/metaAttributes" ct:_="" ma:_="" ma:contentTypeName="Document" ma:contentTypeID="0x0101005BFB70258BA69E4DAF3FE5F4C0DA7431" ma:contentTypeVersion="3" ma:contentTypeDescription="Create a new document." ma:contentTypeScope="" ma:versionID="73b0da4689f410ccc075ca2e5729e523">
   <xsd:schema xmlns:xsd="http://www.w3.org/2001/XMLSchema" xmlns:xs="http://www.w3.org/2001/XMLSchema" xmlns:p="http://schemas.microsoft.com/office/2006/metadata/properties" xmlns:ns2="194ccb06-a9bd-44be-8233-5ea8b0721088" targetNamespace="http://schemas.microsoft.com/office/2006/metadata/properties" ma:root="true" ma:fieldsID="e94a1f9785d1c13fc1ca94d7aa1cdcfb" ns2:_="">
     <xsd:import namespace="194ccb06-a9bd-44be-8233-5ea8b0721088"/>
@@ -21082,31 +21075,19 @@
 </ct:contentTypeSchema>
 </file>
 
-<file path=customXml/item2.xml><?xml version="1.0" encoding="utf-8"?>
-<p:properties xmlns:p="http://schemas.microsoft.com/office/2006/metadata/properties" xmlns:xsi="http://www.w3.org/2001/XMLSchema-instance" xmlns:pc="http://schemas.microsoft.com/office/infopath/2007/PartnerControls">
-  <documentManagement>
-    <TaxCatchAll xmlns="194ccb06-a9bd-44be-8233-5ea8b0721088"/>
-    <TaxKeywordTaxHTField xmlns="194ccb06-a9bd-44be-8233-5ea8b0721088">
-      <Terms xmlns="http://schemas.microsoft.com/office/infopath/2007/PartnerControls"/>
-    </TaxKeywordTaxHTField>
-  </documentManagement>
-</p:properties>
-</file>
-
 <file path=customXml/item3.xml><?xml version="1.0" encoding="utf-8"?>
-<?mso-contentType ?>
-<FormTemplates xmlns="http://schemas.microsoft.com/sharepoint/v3/contenttype/forms">
-  <Display>DocumentLibraryForm</Display>
-  <Edit>DocumentLibraryForm</Edit>
-  <New>DocumentLibraryForm</New>
-</FormTemplates>
-</file>
-
-<file path=customXml/item4.xml><?xml version="1.0" encoding="utf-8"?>
 <b:Sources xmlns:b="http://schemas.openxmlformats.org/officeDocument/2006/bibliography" xmlns="http://schemas.openxmlformats.org/officeDocument/2006/bibliography" SelectedStyle="\APA.XSL" StyleName="APA Fifth Edition"/>
 </file>
 
 <file path=customXml/itemProps1.xml><?xml version="1.0" encoding="utf-8"?>
+<ds:datastoreItem xmlns:ds="http://schemas.openxmlformats.org/officeDocument/2006/customXml" ds:itemID="{1D7ACB1F-E46F-44D4-BC20-DD633AB4993C}">
+  <ds:schemaRefs>
+    <ds:schemaRef ds:uri="http://schemas.microsoft.com/sharepoint/v3/contenttype/forms"/>
+  </ds:schemaRefs>
+</ds:datastoreItem>
+</file>
+
+<file path=customXml/itemProps2.xml><?xml version="1.0" encoding="utf-8"?>
 <ds:datastoreItem xmlns:ds="http://schemas.openxmlformats.org/officeDocument/2006/customXml" ds:itemID="{2B28CEEB-9257-4774-AB39-CF21349B8800}">
   <ds:schemaRefs>
     <ds:schemaRef ds:uri="http://schemas.microsoft.com/office/2006/metadata/contentType"/>
@@ -21124,26 +21105,8 @@
 </ds:datastoreItem>
 </file>
 
-<file path=customXml/itemProps2.xml><?xml version="1.0" encoding="utf-8"?>
-<ds:datastoreItem xmlns:ds="http://schemas.openxmlformats.org/officeDocument/2006/customXml" ds:itemID="{DFFBFD16-ACF5-4461-95B8-9F684056E623}">
-  <ds:schemaRefs>
-    <ds:schemaRef ds:uri="http://schemas.microsoft.com/office/2006/metadata/properties"/>
-    <ds:schemaRef ds:uri="http://schemas.microsoft.com/office/infopath/2007/PartnerControls"/>
-    <ds:schemaRef ds:uri="194ccb06-a9bd-44be-8233-5ea8b0721088"/>
-  </ds:schemaRefs>
-</ds:datastoreItem>
-</file>
-
 <file path=customXml/itemProps3.xml><?xml version="1.0" encoding="utf-8"?>
-<ds:datastoreItem xmlns:ds="http://schemas.openxmlformats.org/officeDocument/2006/customXml" ds:itemID="{1D7ACB1F-E46F-44D4-BC20-DD633AB4993C}">
-  <ds:schemaRefs>
-    <ds:schemaRef ds:uri="http://schemas.microsoft.com/sharepoint/v3/contenttype/forms"/>
-  </ds:schemaRefs>
-</ds:datastoreItem>
-</file>
-
-<file path=customXml/itemProps4.xml><?xml version="1.0" encoding="utf-8"?>
-<ds:datastoreItem xmlns:ds="http://schemas.openxmlformats.org/officeDocument/2006/customXml" ds:itemID="{A8EECDF2-495F-4B87-87B7-9FBDAFDA8EED}">
+<ds:datastoreItem xmlns:ds="http://schemas.openxmlformats.org/officeDocument/2006/customXml" ds:itemID="{4CB4DC79-5C59-45BA-A686-C5FBF90476B0}">
   <ds:schemaRefs>
     <ds:schemaRef ds:uri="http://schemas.openxmlformats.org/officeDocument/2006/bibliography"/>
   </ds:schemaRefs>

</xml_diff>